<commit_message>
update in project diagram v1.0.2
</commit_message>
<xml_diff>
--- a/Project Diagram-Jenkins.docx
+++ b/Project Diagram-Jenkins.docx
@@ -78,36 +78,14 @@
         </w:rPr>
         <w:t xml:space="preserve">Login to Windows server 2016 with </w:t>
       </w:r>
-      <w:proofErr w:type="gramStart"/>
       <w:r>
         <w:rPr>
           <w:rFonts w:ascii="Arial" w:hAnsi="Arial" w:cs="Arial"/>
         </w:rPr>
-        <w:t xml:space="preserve">administrator </w:t>
+        <w:t>username : password</w:t>
       </w:r>
-      <w:r>
-        <w:rPr>
-          <w:rFonts w:ascii="Arial" w:hAnsi="Arial" w:cs="Arial"/>
-        </w:rPr>
-        <w:t>:</w:t>
-      </w:r>
-      <w:proofErr w:type="gramEnd"/>
-      <w:r>
-        <w:rPr>
-          <w:rFonts w:ascii="Arial" w:hAnsi="Arial" w:cs="Arial"/>
-        </w:rPr>
-        <w:t xml:space="preserve"> </w:t>
-      </w:r>
-      <w:r>
-        <w:rPr>
-          <w:rFonts w:ascii="Helvetica Neue" w:eastAsia="Times New Roman" w:hAnsi="Helvetica Neue" w:cs="Times New Roman"/>
-          <w:color w:val="333333"/>
-          <w:sz w:val="21"/>
-          <w:szCs w:val="21"/>
-          <w:shd w:val="clear" w:color="auto" w:fill="FFFFFF"/>
-        </w:rPr>
-        <w:t>DQ7Zgatc1Mw</w:t>
-      </w:r>
+      <w:bookmarkStart w:id="0" w:name="_GoBack"/>
+      <w:bookmarkEnd w:id="0"/>
     </w:p>
     <w:p>
       <w:pPr>
@@ -406,8 +384,6 @@
           <w:rFonts w:ascii="Arial" w:hAnsi="Arial" w:cs="Arial"/>
         </w:rPr>
       </w:pPr>
-      <w:bookmarkStart w:id="0" w:name="_GoBack"/>
-      <w:bookmarkEnd w:id="0"/>
     </w:p>
     <w:sectPr>
       <w:pgSz w:w="12240" w:h="15840"/>

</xml_diff>